<commit_message>
More cleanup.  Updated funcdecomp and users manual.  One more test and then BEDTIME
</commit_message>
<xml_diff>
--- a/jwilkes-p2/UsersManual.docx
+++ b/jwilkes-p2/UsersManual.docx
@@ -21,8 +21,16 @@
           <w:b/>
         </w:rPr>
         <w:br/>
-        <w:t>Project 1</w:t>
-      </w:r>
+        <w:t xml:space="preserve">Project </w:t>
+      </w:r>
+      <w:r>
+        <w:rPr>
+          <w:b/>
+        </w:rPr>
+        <w:t>2</w:t>
+      </w:r>
+      <w:bookmarkStart w:id="0" w:name="_GoBack"/>
+      <w:bookmarkEnd w:id="0"/>
       <w:r>
         <w:rPr>
           <w:b/>
@@ -67,6 +75,34 @@
       </w:pPr>
       <w:proofErr w:type="spellStart"/>
       <w:r>
+        <w:t>declaredIdentifiersList.c</w:t>
+      </w:r>
+      <w:proofErr w:type="spellEnd"/>
+    </w:p>
+    <w:p>
+      <w:pPr>
+        <w:pStyle w:val="ListParagraph"/>
+        <w:numPr>
+          <w:ilvl w:val="0"/>
+          <w:numId w:val="1"/>
+        </w:numPr>
+      </w:pPr>
+      <w:proofErr w:type="spellStart"/>
+      <w:r>
+        <w:t>declaredIdentifiersList.h</w:t>
+      </w:r>
+      <w:proofErr w:type="spellEnd"/>
+    </w:p>
+    <w:p>
+      <w:pPr>
+        <w:pStyle w:val="ListParagraph"/>
+        <w:numPr>
+          <w:ilvl w:val="0"/>
+          <w:numId w:val="1"/>
+        </w:numPr>
+      </w:pPr>
+      <w:proofErr w:type="spellStart"/>
+      <w:r>
         <w:t>errorList.c</w:t>
       </w:r>
       <w:proofErr w:type="spellEnd"/>
@@ -93,6 +129,18 @@
           <w:numId w:val="1"/>
         </w:numPr>
       </w:pPr>
+      <w:r>
+        <w:t>FunctionalDecomposition.docx</w:t>
+      </w:r>
+    </w:p>
+    <w:p>
+      <w:pPr>
+        <w:pStyle w:val="ListParagraph"/>
+        <w:numPr>
+          <w:ilvl w:val="0"/>
+          <w:numId w:val="1"/>
+        </w:numPr>
+      </w:pPr>
       <w:proofErr w:type="spellStart"/>
       <w:r>
         <w:t>lexicalAnalyzer.c</w:t>
@@ -123,6 +171,34 @@
       </w:pPr>
       <w:proofErr w:type="spellStart"/>
       <w:r>
+        <w:t>main.c</w:t>
+      </w:r>
+      <w:proofErr w:type="spellEnd"/>
+    </w:p>
+    <w:p>
+      <w:pPr>
+        <w:pStyle w:val="ListParagraph"/>
+        <w:numPr>
+          <w:ilvl w:val="0"/>
+          <w:numId w:val="1"/>
+        </w:numPr>
+      </w:pPr>
+      <w:proofErr w:type="spellStart"/>
+      <w:r>
+        <w:t>makefile</w:t>
+      </w:r>
+      <w:proofErr w:type="spellEnd"/>
+    </w:p>
+    <w:p>
+      <w:pPr>
+        <w:pStyle w:val="ListParagraph"/>
+        <w:numPr>
+          <w:ilvl w:val="0"/>
+          <w:numId w:val="1"/>
+        </w:numPr>
+      </w:pPr>
+      <w:proofErr w:type="spellStart"/>
+      <w:r>
         <w:t>linkedList.c</w:t>
       </w:r>
       <w:proofErr w:type="spellEnd"/>
@@ -151,34 +227,6 @@
       </w:pPr>
       <w:proofErr w:type="spellStart"/>
       <w:r>
-        <w:t>main.c</w:t>
-      </w:r>
-      <w:proofErr w:type="spellEnd"/>
-    </w:p>
-    <w:p>
-      <w:pPr>
-        <w:pStyle w:val="ListParagraph"/>
-        <w:numPr>
-          <w:ilvl w:val="0"/>
-          <w:numId w:val="1"/>
-        </w:numPr>
-      </w:pPr>
-      <w:proofErr w:type="spellStart"/>
-      <w:r>
-        <w:t>makefile</w:t>
-      </w:r>
-      <w:proofErr w:type="spellEnd"/>
-    </w:p>
-    <w:p>
-      <w:pPr>
-        <w:pStyle w:val="ListParagraph"/>
-        <w:numPr>
-          <w:ilvl w:val="0"/>
-          <w:numId w:val="1"/>
-        </w:numPr>
-      </w:pPr>
-      <w:proofErr w:type="spellStart"/>
-      <w:r>
         <w:t>parser.c</w:t>
       </w:r>
       <w:proofErr w:type="spellEnd"/>
@@ -316,32 +364,54 @@
       <w:r>
         <w:t>prog4Illegal.txt</w:t>
       </w:r>
-      <w:bookmarkStart w:id="0" w:name="_GoBack"/>
-      <w:bookmarkEnd w:id="0"/>
-    </w:p>
-    <w:p>
-      <w:pPr>
-        <w:pStyle w:val="ListParagraph"/>
-        <w:numPr>
-          <w:ilvl w:val="0"/>
-          <w:numId w:val="1"/>
-        </w:numPr>
-      </w:pPr>
-      <w:r>
-        <w:t>run</w:t>
-      </w:r>
-    </w:p>
-    <w:p>
-      <w:pPr>
-        <w:pStyle w:val="ListParagraph"/>
-        <w:numPr>
-          <w:ilvl w:val="0"/>
-          <w:numId w:val="1"/>
-        </w:numPr>
-      </w:pPr>
-      <w:r>
-        <w:t>FunctionalDecomposition.docx</w:t>
-      </w:r>
+    </w:p>
+    <w:p>
+      <w:pPr>
+        <w:pStyle w:val="ListParagraph"/>
+        <w:numPr>
+          <w:ilvl w:val="0"/>
+          <w:numId w:val="1"/>
+        </w:numPr>
+      </w:pPr>
+      <w:proofErr w:type="spellStart"/>
+      <w:r>
+        <w:t>simp</w:t>
+      </w:r>
+      <w:r>
+        <w:t>le</w:t>
+      </w:r>
+      <w:r>
+        <w:t>ProgramParser</w:t>
+      </w:r>
+      <w:proofErr w:type="spellEnd"/>
+    </w:p>
+    <w:p>
+      <w:pPr>
+        <w:pStyle w:val="ListParagraph"/>
+        <w:numPr>
+          <w:ilvl w:val="0"/>
+          <w:numId w:val="1"/>
+        </w:numPr>
+      </w:pPr>
+      <w:proofErr w:type="spellStart"/>
+      <w:r>
+        <w:t>tokenList.c</w:t>
+      </w:r>
+      <w:proofErr w:type="spellEnd"/>
+    </w:p>
+    <w:p>
+      <w:pPr>
+        <w:pStyle w:val="ListParagraph"/>
+        <w:numPr>
+          <w:ilvl w:val="0"/>
+          <w:numId w:val="1"/>
+        </w:numPr>
+      </w:pPr>
+      <w:proofErr w:type="spellStart"/>
+      <w:r>
+        <w:t>tokenList.h</w:t>
+      </w:r>
+      <w:proofErr w:type="spellEnd"/>
     </w:p>
     <w:p>
       <w:pPr>
@@ -354,20 +424,6 @@
       <w:r>
         <w:t>UsersManual.docx</w:t>
       </w:r>
-    </w:p>
-    <w:p>
-      <w:pPr>
-        <w:pStyle w:val="ListParagraph"/>
-        <w:numPr>
-          <w:ilvl w:val="0"/>
-          <w:numId w:val="1"/>
-        </w:numPr>
-      </w:pPr>
-      <w:proofErr w:type="spellStart"/>
-      <w:r>
-        <w:t>simpleProgramParser</w:t>
-      </w:r>
-      <w:proofErr w:type="spellEnd"/>
     </w:p>
     <w:p>
       <w:r>
@@ -424,6 +480,7 @@
     </w:p>
     <w:p>
       <w:r>
+        <w:lastRenderedPageBreak/>
         <w:t>User input: no user interaction with the program is required.</w:t>
       </w:r>
     </w:p>

</xml_diff>

<commit_message>
FINISHED WITH PROJECT 2
</commit_message>
<xml_diff>
--- a/jwilkes-p2/UsersManual.docx
+++ b/jwilkes-p2/UsersManual.docx
@@ -29,8 +29,6 @@
         </w:rPr>
         <w:t>2</w:t>
       </w:r>
-      <w:bookmarkStart w:id="0" w:name="_GoBack"/>
-      <w:bookmarkEnd w:id="0"/>
       <w:r>
         <w:rPr>
           <w:b/>
@@ -199,34 +197,6 @@
       </w:pPr>
       <w:proofErr w:type="spellStart"/>
       <w:r>
-        <w:t>linkedList.c</w:t>
-      </w:r>
-      <w:proofErr w:type="spellEnd"/>
-    </w:p>
-    <w:p>
-      <w:pPr>
-        <w:pStyle w:val="ListParagraph"/>
-        <w:numPr>
-          <w:ilvl w:val="0"/>
-          <w:numId w:val="1"/>
-        </w:numPr>
-      </w:pPr>
-      <w:proofErr w:type="spellStart"/>
-      <w:r>
-        <w:t>linkedList.h</w:t>
-      </w:r>
-      <w:proofErr w:type="spellEnd"/>
-    </w:p>
-    <w:p>
-      <w:pPr>
-        <w:pStyle w:val="ListParagraph"/>
-        <w:numPr>
-          <w:ilvl w:val="0"/>
-          <w:numId w:val="1"/>
-        </w:numPr>
-      </w:pPr>
-      <w:proofErr w:type="spellStart"/>
-      <w:r>
         <w:t>parser.c</w:t>
       </w:r>
       <w:proofErr w:type="spellEnd"/>
@@ -375,6 +345,62 @@
       </w:pPr>
       <w:proofErr w:type="spellStart"/>
       <w:r>
+        <w:t>registerBuffer.c</w:t>
+      </w:r>
+      <w:proofErr w:type="spellEnd"/>
+    </w:p>
+    <w:p>
+      <w:pPr>
+        <w:pStyle w:val="ListParagraph"/>
+        <w:numPr>
+          <w:ilvl w:val="0"/>
+          <w:numId w:val="1"/>
+        </w:numPr>
+      </w:pPr>
+      <w:proofErr w:type="spellStart"/>
+      <w:r>
+        <w:t>registerBuffer.h</w:t>
+      </w:r>
+      <w:proofErr w:type="spellEnd"/>
+    </w:p>
+    <w:p>
+      <w:pPr>
+        <w:pStyle w:val="ListParagraph"/>
+        <w:numPr>
+          <w:ilvl w:val="0"/>
+          <w:numId w:val="1"/>
+        </w:numPr>
+      </w:pPr>
+      <w:proofErr w:type="spellStart"/>
+      <w:r>
+        <w:t>registerStack.c</w:t>
+      </w:r>
+      <w:proofErr w:type="spellEnd"/>
+    </w:p>
+    <w:p>
+      <w:pPr>
+        <w:pStyle w:val="ListParagraph"/>
+        <w:numPr>
+          <w:ilvl w:val="0"/>
+          <w:numId w:val="1"/>
+        </w:numPr>
+      </w:pPr>
+      <w:proofErr w:type="spellStart"/>
+      <w:r>
+        <w:t>registerStack.h</w:t>
+      </w:r>
+      <w:proofErr w:type="spellEnd"/>
+    </w:p>
+    <w:p>
+      <w:pPr>
+        <w:pStyle w:val="ListParagraph"/>
+        <w:numPr>
+          <w:ilvl w:val="0"/>
+          <w:numId w:val="1"/>
+        </w:numPr>
+      </w:pPr>
+      <w:proofErr w:type="spellStart"/>
+      <w:r>
         <w:t>simp</w:t>
       </w:r>
       <w:r>
@@ -442,12 +468,26 @@
       <w:r>
         <w:t>.  At the command line in Linux, type “make”.  The program produces an executable entitled “run”.</w:t>
       </w:r>
+      <w:r>
+        <w:t xml:space="preserve">  The command </w:t>
+      </w:r>
+      <w:proofErr w:type="gramStart"/>
+      <w:r>
+        <w:t>“.</w:t>
+      </w:r>
+      <w:proofErr w:type="gramEnd"/>
+      <w:r>
+        <w:t>/run &lt;filename&gt;” will execute the program for the given filename.</w:t>
+      </w:r>
+      <w:bookmarkStart w:id="0" w:name="_GoBack"/>
+      <w:bookmarkEnd w:id="0"/>
     </w:p>
     <w:p>
       <w:r>
         <w:rPr>
           <w:b/>
         </w:rPr>
+        <w:lastRenderedPageBreak/>
         <w:t xml:space="preserve">Running the program.  </w:t>
       </w:r>
       <w:r>
@@ -475,12 +515,17 @@
         <w:t xml:space="preserve">” to </w:t>
       </w:r>
       <w:r>
-        <w:t>compile and run the program for all four text files.  No command line arguments are required for the script, nor are they checked.</w:t>
-      </w:r>
-    </w:p>
-    <w:p>
-      <w:r>
-        <w:lastRenderedPageBreak/>
+        <w:t xml:space="preserve">compile and run the program for all </w:t>
+      </w:r>
+      <w:r>
+        <w:t>eight</w:t>
+      </w:r>
+      <w:r>
+        <w:t xml:space="preserve"> text files.  No command line arguments are required for the script, nor are they checked.</w:t>
+      </w:r>
+    </w:p>
+    <w:p>
+      <w:r>
         <w:t>User input: no user interaction with the program is required.</w:t>
       </w:r>
     </w:p>
@@ -492,7 +537,15 @@
         <w:t xml:space="preserve">Output: </w:t>
       </w:r>
       <w:r>
-        <w:t>All output goes to the console.</w:t>
+        <w:t xml:space="preserve">Initial output is directed to the console to show that the program ran successfully.  Register output is directed to files that get generated by the program.  The files are </w:t>
+      </w:r>
+      <w:proofErr w:type="gramStart"/>
+      <w:r>
+        <w:t>also  in</w:t>
+      </w:r>
+      <w:proofErr w:type="gramEnd"/>
+      <w:r>
+        <w:t xml:space="preserve"> the script to be displayed on the console using the “cat” command.</w:t>
       </w:r>
     </w:p>
     <w:sectPr>

</xml_diff>